<commit_message>
added a new basic playercontroller for the character
</commit_message>
<xml_diff>
--- a/Planning/Nora.docx
+++ b/Planning/Nora.docx
@@ -160,7 +160,54 @@
           <w:rFonts w:ascii="Times New Roman" w:hAnsi="Times New Roman" w:cs="Times New Roman"/>
           <w:sz w:val="24"/>
         </w:rPr>
-        <w:t>Style: fantasy/cartoony</w:t>
+        <w:t xml:space="preserve">Style: </w:t>
+      </w:r>
+    </w:p>
+    <w:p>
+      <w:pPr>
+        <w:pStyle w:val="ListParagraph"/>
+        <w:numPr>
+          <w:ilvl w:val="2"/>
+          <w:numId w:val="2"/>
+        </w:numPr>
+        <w:rPr>
+          <w:rFonts w:ascii="Times New Roman" w:hAnsi="Times New Roman" w:cs="Times New Roman"/>
+          <w:sz w:val="24"/>
+        </w:rPr>
+      </w:pPr>
+      <w:r>
+        <w:rPr>
+          <w:rFonts w:ascii="Times New Roman" w:hAnsi="Times New Roman" w:cs="Times New Roman"/>
+          <w:sz w:val="24"/>
+        </w:rPr>
+        <w:t>F</w:t>
+      </w:r>
+      <w:r>
+        <w:rPr>
+          <w:rFonts w:ascii="Times New Roman" w:hAnsi="Times New Roman" w:cs="Times New Roman"/>
+          <w:sz w:val="24"/>
+        </w:rPr>
+        <w:t>antasy</w:t>
+      </w:r>
+    </w:p>
+    <w:p>
+      <w:pPr>
+        <w:pStyle w:val="ListParagraph"/>
+        <w:numPr>
+          <w:ilvl w:val="2"/>
+          <w:numId w:val="2"/>
+        </w:numPr>
+        <w:rPr>
+          <w:rFonts w:ascii="Times New Roman" w:hAnsi="Times New Roman" w:cs="Times New Roman"/>
+          <w:sz w:val="24"/>
+        </w:rPr>
+      </w:pPr>
+      <w:r>
+        <w:rPr>
+          <w:rFonts w:ascii="Times New Roman" w:hAnsi="Times New Roman" w:cs="Times New Roman"/>
+          <w:sz w:val="24"/>
+        </w:rPr>
+        <w:t>cartoony</w:t>
       </w:r>
     </w:p>
     <w:p>
@@ -180,7 +227,81 @@
           <w:rFonts w:ascii="Times New Roman" w:hAnsi="Times New Roman" w:cs="Times New Roman"/>
           <w:sz w:val="24"/>
         </w:rPr>
-        <w:t>What makes it unique in comparison to other games: mechanics/look/story</w:t>
+        <w:t xml:space="preserve">What makes it unique in comparison to other games: </w:t>
+      </w:r>
+    </w:p>
+    <w:p>
+      <w:pPr>
+        <w:pStyle w:val="ListParagraph"/>
+        <w:numPr>
+          <w:ilvl w:val="2"/>
+          <w:numId w:val="2"/>
+        </w:numPr>
+        <w:rPr>
+          <w:rFonts w:ascii="Times New Roman" w:hAnsi="Times New Roman" w:cs="Times New Roman"/>
+          <w:sz w:val="24"/>
+        </w:rPr>
+      </w:pPr>
+      <w:r>
+        <w:rPr>
+          <w:rFonts w:ascii="Times New Roman" w:hAnsi="Times New Roman" w:cs="Times New Roman"/>
+          <w:sz w:val="24"/>
+        </w:rPr>
+        <w:t>M</w:t>
+      </w:r>
+      <w:r>
+        <w:rPr>
+          <w:rFonts w:ascii="Times New Roman" w:hAnsi="Times New Roman" w:cs="Times New Roman"/>
+          <w:sz w:val="24"/>
+        </w:rPr>
+        <w:t>echanics</w:t>
+      </w:r>
+    </w:p>
+    <w:p>
+      <w:pPr>
+        <w:pStyle w:val="ListParagraph"/>
+        <w:numPr>
+          <w:ilvl w:val="2"/>
+          <w:numId w:val="2"/>
+        </w:numPr>
+        <w:rPr>
+          <w:rFonts w:ascii="Times New Roman" w:hAnsi="Times New Roman" w:cs="Times New Roman"/>
+          <w:sz w:val="24"/>
+        </w:rPr>
+      </w:pPr>
+      <w:r>
+        <w:rPr>
+          <w:rFonts w:ascii="Times New Roman" w:hAnsi="Times New Roman" w:cs="Times New Roman"/>
+          <w:sz w:val="24"/>
+        </w:rPr>
+        <w:t>L</w:t>
+      </w:r>
+      <w:r>
+        <w:rPr>
+          <w:rFonts w:ascii="Times New Roman" w:hAnsi="Times New Roman" w:cs="Times New Roman"/>
+          <w:sz w:val="24"/>
+        </w:rPr>
+        <w:t>ook</w:t>
+      </w:r>
+    </w:p>
+    <w:p>
+      <w:pPr>
+        <w:pStyle w:val="ListParagraph"/>
+        <w:numPr>
+          <w:ilvl w:val="2"/>
+          <w:numId w:val="2"/>
+        </w:numPr>
+        <w:rPr>
+          <w:rFonts w:ascii="Times New Roman" w:hAnsi="Times New Roman" w:cs="Times New Roman"/>
+          <w:sz w:val="24"/>
+        </w:rPr>
+      </w:pPr>
+      <w:r>
+        <w:rPr>
+          <w:rFonts w:ascii="Times New Roman" w:hAnsi="Times New Roman" w:cs="Times New Roman"/>
+          <w:sz w:val="24"/>
+        </w:rPr>
+        <w:t>story</w:t>
       </w:r>
     </w:p>
     <w:p>
@@ -220,15 +341,75 @@
           <w:rFonts w:ascii="Times New Roman" w:hAnsi="Times New Roman" w:cs="Times New Roman"/>
           <w:sz w:val="24"/>
         </w:rPr>
-        <w:t>Character movement: walk/run/</w:t>
-      </w:r>
-      <w:r>
-        <w:rPr>
-          <w:rFonts w:ascii="Times New Roman" w:hAnsi="Times New Roman" w:cs="Times New Roman"/>
-          <w:sz w:val="24"/>
-        </w:rPr>
-        <w:t xml:space="preserve"> </w:t>
-      </w:r>
+        <w:t xml:space="preserve">Character movement: </w:t>
+      </w:r>
+    </w:p>
+    <w:p>
+      <w:pPr>
+        <w:pStyle w:val="ListParagraph"/>
+        <w:numPr>
+          <w:ilvl w:val="2"/>
+          <w:numId w:val="2"/>
+        </w:numPr>
+        <w:rPr>
+          <w:rFonts w:ascii="Times New Roman" w:hAnsi="Times New Roman" w:cs="Times New Roman"/>
+          <w:sz w:val="24"/>
+        </w:rPr>
+      </w:pPr>
+      <w:r>
+        <w:rPr>
+          <w:rFonts w:ascii="Times New Roman" w:hAnsi="Times New Roman" w:cs="Times New Roman"/>
+          <w:sz w:val="24"/>
+        </w:rPr>
+        <w:t>W</w:t>
+      </w:r>
+      <w:r>
+        <w:rPr>
+          <w:rFonts w:ascii="Times New Roman" w:hAnsi="Times New Roman" w:cs="Times New Roman"/>
+          <w:sz w:val="24"/>
+        </w:rPr>
+        <w:t>alk</w:t>
+      </w:r>
+    </w:p>
+    <w:p>
+      <w:pPr>
+        <w:pStyle w:val="ListParagraph"/>
+        <w:numPr>
+          <w:ilvl w:val="2"/>
+          <w:numId w:val="2"/>
+        </w:numPr>
+        <w:rPr>
+          <w:rFonts w:ascii="Times New Roman" w:hAnsi="Times New Roman" w:cs="Times New Roman"/>
+          <w:sz w:val="24"/>
+        </w:rPr>
+      </w:pPr>
+      <w:r>
+        <w:rPr>
+          <w:rFonts w:ascii="Times New Roman" w:hAnsi="Times New Roman" w:cs="Times New Roman"/>
+          <w:sz w:val="24"/>
+        </w:rPr>
+        <w:t>R</w:t>
+      </w:r>
+      <w:r>
+        <w:rPr>
+          <w:rFonts w:ascii="Times New Roman" w:hAnsi="Times New Roman" w:cs="Times New Roman"/>
+          <w:sz w:val="24"/>
+        </w:rPr>
+        <w:t>un</w:t>
+      </w:r>
+    </w:p>
+    <w:p>
+      <w:pPr>
+        <w:pStyle w:val="ListParagraph"/>
+        <w:numPr>
+          <w:ilvl w:val="2"/>
+          <w:numId w:val="2"/>
+        </w:numPr>
+        <w:rPr>
+          <w:rFonts w:ascii="Times New Roman" w:hAnsi="Times New Roman" w:cs="Times New Roman"/>
+          <w:sz w:val="24"/>
+        </w:rPr>
+      </w:pPr>
       <w:r>
         <w:rPr>
           <w:rFonts w:ascii="Times New Roman" w:hAnsi="Times New Roman" w:cs="Times New Roman"/>
@@ -294,14 +475,134 @@
           <w:rFonts w:ascii="Times New Roman" w:hAnsi="Times New Roman" w:cs="Times New Roman"/>
           <w:sz w:val="24"/>
         </w:rPr>
-        <w:t>How many unique ways can the character movement abilities upgrade: double jump/wall jump/wall crawl/swim</w:t>
-      </w:r>
-      <w:r>
-        <w:rPr>
-          <w:rFonts w:ascii="Times New Roman" w:hAnsi="Times New Roman" w:cs="Times New Roman"/>
-          <w:sz w:val="24"/>
-        </w:rPr>
-        <w:t>/swing(uncharted and tomb raider style)/dash</w:t>
+        <w:t xml:space="preserve">How many unique ways can the character movement abilities upgrade: </w:t>
+      </w:r>
+    </w:p>
+    <w:p>
+      <w:pPr>
+        <w:pStyle w:val="ListParagraph"/>
+        <w:numPr>
+          <w:ilvl w:val="2"/>
+          <w:numId w:val="2"/>
+        </w:numPr>
+        <w:rPr>
+          <w:rFonts w:ascii="Times New Roman" w:hAnsi="Times New Roman" w:cs="Times New Roman"/>
+          <w:sz w:val="24"/>
+        </w:rPr>
+      </w:pPr>
+      <w:r>
+        <w:rPr>
+          <w:rFonts w:ascii="Times New Roman" w:hAnsi="Times New Roman" w:cs="Times New Roman"/>
+          <w:sz w:val="24"/>
+        </w:rPr>
+        <w:t>double jump</w:t>
+      </w:r>
+    </w:p>
+    <w:p>
+      <w:pPr>
+        <w:pStyle w:val="ListParagraph"/>
+        <w:numPr>
+          <w:ilvl w:val="2"/>
+          <w:numId w:val="2"/>
+        </w:numPr>
+        <w:rPr>
+          <w:rFonts w:ascii="Times New Roman" w:hAnsi="Times New Roman" w:cs="Times New Roman"/>
+          <w:sz w:val="24"/>
+        </w:rPr>
+      </w:pPr>
+      <w:r>
+        <w:rPr>
+          <w:rFonts w:ascii="Times New Roman" w:hAnsi="Times New Roman" w:cs="Times New Roman"/>
+          <w:sz w:val="24"/>
+        </w:rPr>
+        <w:t>wall jump</w:t>
+      </w:r>
+    </w:p>
+    <w:p>
+      <w:pPr>
+        <w:pStyle w:val="ListParagraph"/>
+        <w:numPr>
+          <w:ilvl w:val="2"/>
+          <w:numId w:val="2"/>
+        </w:numPr>
+        <w:rPr>
+          <w:rFonts w:ascii="Times New Roman" w:hAnsi="Times New Roman" w:cs="Times New Roman"/>
+          <w:sz w:val="24"/>
+        </w:rPr>
+      </w:pPr>
+      <w:r>
+        <w:rPr>
+          <w:rFonts w:ascii="Times New Roman" w:hAnsi="Times New Roman" w:cs="Times New Roman"/>
+          <w:sz w:val="24"/>
+        </w:rPr>
+        <w:t>wall crawl</w:t>
+      </w:r>
+    </w:p>
+    <w:p>
+      <w:pPr>
+        <w:pStyle w:val="ListParagraph"/>
+        <w:numPr>
+          <w:ilvl w:val="2"/>
+          <w:numId w:val="2"/>
+        </w:numPr>
+        <w:rPr>
+          <w:rFonts w:ascii="Times New Roman" w:hAnsi="Times New Roman" w:cs="Times New Roman"/>
+          <w:sz w:val="24"/>
+        </w:rPr>
+      </w:pPr>
+      <w:r>
+        <w:rPr>
+          <w:rFonts w:ascii="Times New Roman" w:hAnsi="Times New Roman" w:cs="Times New Roman"/>
+          <w:sz w:val="24"/>
+        </w:rPr>
+        <w:t>swim</w:t>
+      </w:r>
+    </w:p>
+    <w:p>
+      <w:pPr>
+        <w:pStyle w:val="ListParagraph"/>
+        <w:numPr>
+          <w:ilvl w:val="2"/>
+          <w:numId w:val="2"/>
+        </w:numPr>
+        <w:rPr>
+          <w:rFonts w:ascii="Times New Roman" w:hAnsi="Times New Roman" w:cs="Times New Roman"/>
+          <w:sz w:val="24"/>
+        </w:rPr>
+      </w:pPr>
+      <w:r>
+        <w:rPr>
+          <w:rFonts w:ascii="Times New Roman" w:hAnsi="Times New Roman" w:cs="Times New Roman"/>
+          <w:sz w:val="24"/>
+        </w:rPr>
+        <w:t>swing(u</w:t>
+      </w:r>
+      <w:r>
+        <w:rPr>
+          <w:rFonts w:ascii="Times New Roman" w:hAnsi="Times New Roman" w:cs="Times New Roman"/>
+          <w:sz w:val="24"/>
+        </w:rPr>
+        <w:t>ncharted and tomb raider style)</w:t>
+      </w:r>
+    </w:p>
+    <w:p>
+      <w:pPr>
+        <w:pStyle w:val="ListParagraph"/>
+        <w:numPr>
+          <w:ilvl w:val="2"/>
+          <w:numId w:val="2"/>
+        </w:numPr>
+        <w:rPr>
+          <w:rFonts w:ascii="Times New Roman" w:hAnsi="Times New Roman" w:cs="Times New Roman"/>
+          <w:sz w:val="24"/>
+        </w:rPr>
+      </w:pPr>
+      <w:r>
+        <w:rPr>
+          <w:rFonts w:ascii="Times New Roman" w:hAnsi="Times New Roman" w:cs="Times New Roman"/>
+          <w:sz w:val="24"/>
+        </w:rPr>
+        <w:t>dash</w:t>
       </w:r>
     </w:p>
     <w:p>
@@ -321,7 +622,67 @@
           <w:rFonts w:ascii="Times New Roman" w:hAnsi="Times New Roman" w:cs="Times New Roman"/>
           <w:sz w:val="24"/>
         </w:rPr>
-        <w:t>Character interaction upgrades: more powerful weapons/health bar increase/rebreather(for underwater)</w:t>
+        <w:t xml:space="preserve">Character interaction upgrades: </w:t>
+      </w:r>
+    </w:p>
+    <w:p>
+      <w:pPr>
+        <w:pStyle w:val="ListParagraph"/>
+        <w:numPr>
+          <w:ilvl w:val="2"/>
+          <w:numId w:val="2"/>
+        </w:numPr>
+        <w:rPr>
+          <w:rFonts w:ascii="Times New Roman" w:hAnsi="Times New Roman" w:cs="Times New Roman"/>
+          <w:sz w:val="24"/>
+        </w:rPr>
+      </w:pPr>
+      <w:r>
+        <w:rPr>
+          <w:rFonts w:ascii="Times New Roman" w:hAnsi="Times New Roman" w:cs="Times New Roman"/>
+          <w:sz w:val="24"/>
+        </w:rPr>
+        <w:t>more powerful weapons</w:t>
+      </w:r>
+    </w:p>
+    <w:p>
+      <w:pPr>
+        <w:pStyle w:val="ListParagraph"/>
+        <w:numPr>
+          <w:ilvl w:val="2"/>
+          <w:numId w:val="2"/>
+        </w:numPr>
+        <w:rPr>
+          <w:rFonts w:ascii="Times New Roman" w:hAnsi="Times New Roman" w:cs="Times New Roman"/>
+          <w:sz w:val="24"/>
+        </w:rPr>
+      </w:pPr>
+      <w:r>
+        <w:rPr>
+          <w:rFonts w:ascii="Times New Roman" w:hAnsi="Times New Roman" w:cs="Times New Roman"/>
+          <w:sz w:val="24"/>
+        </w:rPr>
+        <w:t>health bar increase</w:t>
+      </w:r>
+    </w:p>
+    <w:p>
+      <w:pPr>
+        <w:pStyle w:val="ListParagraph"/>
+        <w:numPr>
+          <w:ilvl w:val="2"/>
+          <w:numId w:val="2"/>
+        </w:numPr>
+        <w:rPr>
+          <w:rFonts w:ascii="Times New Roman" w:hAnsi="Times New Roman" w:cs="Times New Roman"/>
+          <w:sz w:val="24"/>
+        </w:rPr>
+      </w:pPr>
+      <w:r>
+        <w:rPr>
+          <w:rFonts w:ascii="Times New Roman" w:hAnsi="Times New Roman" w:cs="Times New Roman"/>
+          <w:sz w:val="24"/>
+        </w:rPr>
+        <w:t>rebreather(for underwater)</w:t>
       </w:r>
     </w:p>
     <w:p>
@@ -348,7 +709,135 @@
           <w:rFonts w:ascii="Times New Roman" w:hAnsi="Times New Roman" w:cs="Times New Roman"/>
           <w:sz w:val="24"/>
         </w:rPr>
-        <w:t>y different ways can they move: arc/fly straight/fire rapidly/zigzag/bounce/blow up</w:t>
+        <w:t>y different ways can they move:</w:t>
+      </w:r>
+    </w:p>
+    <w:p>
+      <w:pPr>
+        <w:pStyle w:val="ListParagraph"/>
+        <w:numPr>
+          <w:ilvl w:val="2"/>
+          <w:numId w:val="2"/>
+        </w:numPr>
+        <w:rPr>
+          <w:rFonts w:ascii="Times New Roman" w:hAnsi="Times New Roman" w:cs="Times New Roman"/>
+          <w:sz w:val="24"/>
+        </w:rPr>
+      </w:pPr>
+      <w:r>
+        <w:rPr>
+          <w:rFonts w:ascii="Times New Roman" w:hAnsi="Times New Roman" w:cs="Times New Roman"/>
+          <w:sz w:val="24"/>
+        </w:rPr>
+        <w:t>A</w:t>
+      </w:r>
+      <w:r>
+        <w:rPr>
+          <w:rFonts w:ascii="Times New Roman" w:hAnsi="Times New Roman" w:cs="Times New Roman"/>
+          <w:sz w:val="24"/>
+        </w:rPr>
+        <w:t>rc</w:t>
+      </w:r>
+    </w:p>
+    <w:p>
+      <w:pPr>
+        <w:pStyle w:val="ListParagraph"/>
+        <w:numPr>
+          <w:ilvl w:val="2"/>
+          <w:numId w:val="2"/>
+        </w:numPr>
+        <w:rPr>
+          <w:rFonts w:ascii="Times New Roman" w:hAnsi="Times New Roman" w:cs="Times New Roman"/>
+          <w:sz w:val="24"/>
+        </w:rPr>
+      </w:pPr>
+      <w:r>
+        <w:rPr>
+          <w:rFonts w:ascii="Times New Roman" w:hAnsi="Times New Roman" w:cs="Times New Roman"/>
+          <w:sz w:val="24"/>
+        </w:rPr>
+        <w:t>fly straight</w:t>
+      </w:r>
+    </w:p>
+    <w:p>
+      <w:pPr>
+        <w:pStyle w:val="ListParagraph"/>
+        <w:numPr>
+          <w:ilvl w:val="2"/>
+          <w:numId w:val="2"/>
+        </w:numPr>
+        <w:rPr>
+          <w:rFonts w:ascii="Times New Roman" w:hAnsi="Times New Roman" w:cs="Times New Roman"/>
+          <w:sz w:val="24"/>
+        </w:rPr>
+      </w:pPr>
+      <w:r>
+        <w:rPr>
+          <w:rFonts w:ascii="Times New Roman" w:hAnsi="Times New Roman" w:cs="Times New Roman"/>
+          <w:sz w:val="24"/>
+        </w:rPr>
+        <w:t>fire rapidly</w:t>
+      </w:r>
+    </w:p>
+    <w:p>
+      <w:pPr>
+        <w:pStyle w:val="ListParagraph"/>
+        <w:numPr>
+          <w:ilvl w:val="2"/>
+          <w:numId w:val="2"/>
+        </w:numPr>
+        <w:rPr>
+          <w:rFonts w:ascii="Times New Roman" w:hAnsi="Times New Roman" w:cs="Times New Roman"/>
+          <w:sz w:val="24"/>
+        </w:rPr>
+      </w:pPr>
+      <w:r>
+        <w:rPr>
+          <w:rFonts w:ascii="Times New Roman" w:hAnsi="Times New Roman" w:cs="Times New Roman"/>
+          <w:sz w:val="24"/>
+        </w:rPr>
+        <w:t>zigzag</w:t>
+      </w:r>
+    </w:p>
+    <w:p>
+      <w:pPr>
+        <w:pStyle w:val="ListParagraph"/>
+        <w:numPr>
+          <w:ilvl w:val="2"/>
+          <w:numId w:val="2"/>
+        </w:numPr>
+        <w:rPr>
+          <w:rFonts w:ascii="Times New Roman" w:hAnsi="Times New Roman" w:cs="Times New Roman"/>
+          <w:sz w:val="24"/>
+        </w:rPr>
+      </w:pPr>
+      <w:r>
+        <w:rPr>
+          <w:rFonts w:ascii="Times New Roman" w:hAnsi="Times New Roman" w:cs="Times New Roman"/>
+          <w:sz w:val="24"/>
+        </w:rPr>
+        <w:lastRenderedPageBreak/>
+        <w:t>bounce</w:t>
+      </w:r>
+    </w:p>
+    <w:p>
+      <w:pPr>
+        <w:pStyle w:val="ListParagraph"/>
+        <w:numPr>
+          <w:ilvl w:val="2"/>
+          <w:numId w:val="2"/>
+        </w:numPr>
+        <w:rPr>
+          <w:rFonts w:ascii="Times New Roman" w:hAnsi="Times New Roman" w:cs="Times New Roman"/>
+          <w:sz w:val="24"/>
+        </w:rPr>
+      </w:pPr>
+      <w:r>
+        <w:rPr>
+          <w:rFonts w:ascii="Times New Roman" w:hAnsi="Times New Roman" w:cs="Times New Roman"/>
+          <w:sz w:val="24"/>
+        </w:rPr>
+        <w:t>blow up</w:t>
       </w:r>
     </w:p>
     <w:p>
@@ -368,17 +857,64 @@
           <w:rFonts w:ascii="Times New Roman" w:hAnsi="Times New Roman" w:cs="Times New Roman"/>
           <w:sz w:val="24"/>
         </w:rPr>
-        <w:t>World altering abilities: fast travel/gun that creates a no gravity zone</w:t>
-      </w:r>
-      <w:r>
-        <w:rPr>
-          <w:rFonts w:ascii="Times New Roman" w:hAnsi="Times New Roman" w:cs="Times New Roman"/>
-          <w:sz w:val="24"/>
-        </w:rPr>
-        <w:t>(anything that enters the zone is stuck)</w:t>
+        <w:t xml:space="preserve">World altering abilities: </w:t>
+      </w:r>
+    </w:p>
+    <w:p>
+      <w:pPr>
+        <w:pStyle w:val="ListParagraph"/>
+        <w:numPr>
+          <w:ilvl w:val="2"/>
+          <w:numId w:val="2"/>
+        </w:numPr>
+        <w:rPr>
+          <w:rFonts w:ascii="Times New Roman" w:hAnsi="Times New Roman" w:cs="Times New Roman"/>
+          <w:sz w:val="24"/>
+        </w:rPr>
+      </w:pPr>
+      <w:r>
+        <w:rPr>
+          <w:rFonts w:ascii="Times New Roman" w:hAnsi="Times New Roman" w:cs="Times New Roman"/>
+          <w:sz w:val="24"/>
+        </w:rPr>
+        <w:t>fast travel</w:t>
+      </w:r>
+    </w:p>
+    <w:p>
+      <w:pPr>
+        <w:pStyle w:val="ListParagraph"/>
+        <w:numPr>
+          <w:ilvl w:val="2"/>
+          <w:numId w:val="2"/>
+        </w:numPr>
+        <w:rPr>
+          <w:rFonts w:ascii="Times New Roman" w:hAnsi="Times New Roman" w:cs="Times New Roman"/>
+          <w:sz w:val="24"/>
+        </w:rPr>
+      </w:pPr>
+      <w:r>
+        <w:rPr>
+          <w:rFonts w:ascii="Times New Roman" w:hAnsi="Times New Roman" w:cs="Times New Roman"/>
+          <w:sz w:val="24"/>
+        </w:rPr>
+        <w:t xml:space="preserve">gun that creates a no gravity </w:t>
       </w:r>
       <w:bookmarkStart w:id="0" w:name="_GoBack"/>
       <w:bookmarkEnd w:id="0"/>
+      <w:r>
+        <w:rPr>
+          <w:rFonts w:ascii="Times New Roman" w:hAnsi="Times New Roman" w:cs="Times New Roman"/>
+          <w:sz w:val="24"/>
+        </w:rPr>
+        <w:t>zone</w:t>
+      </w:r>
+      <w:r>
+        <w:rPr>
+          <w:rFonts w:ascii="Times New Roman" w:hAnsi="Times New Roman" w:cs="Times New Roman"/>
+          <w:sz w:val="24"/>
+        </w:rPr>
+        <w:t>(anything that enters the zone is stuck)</w:t>
+      </w:r>
     </w:p>
     <w:sectPr>
       <w:pgSz w:w="12240" w:h="15840"/>
@@ -414,7 +950,7 @@
         <w:ind w:left="1440" w:hanging="360"/>
       </w:pPr>
     </w:lvl>
-    <w:lvl w:ilvl="2" w:tplc="0409001B" w:tentative="1">
+    <w:lvl w:ilvl="2" w:tplc="0409001B">
       <w:start w:val="1"/>
       <w:numFmt w:val="lowerRoman"/>
       <w:lvlText w:val="%3."/>

</xml_diff>

<commit_message>
scrapped the swinging mechanic and working on a bash mechanic now
</commit_message>
<xml_diff>
--- a/Planning/Nora.docx
+++ b/Planning/Nora.docx
@@ -111,17 +111,8 @@
           <w:rFonts w:ascii="Times New Roman" w:hAnsi="Times New Roman" w:cs="Times New Roman"/>
           <w:sz w:val="24"/>
         </w:rPr>
-        <w:t xml:space="preserve">Camera: side </w:t>
-      </w:r>
-      <w:proofErr w:type="spellStart"/>
-      <w:r>
-        <w:rPr>
-          <w:rFonts w:ascii="Times New Roman" w:hAnsi="Times New Roman" w:cs="Times New Roman"/>
-          <w:sz w:val="24"/>
-        </w:rPr>
-        <w:t>scroller</w:t>
-      </w:r>
-      <w:proofErr w:type="spellEnd"/>
+        <w:t>Camera: side scroller</w:t>
+      </w:r>
     </w:p>
     <w:p>
       <w:pPr>
@@ -207,7 +198,14 @@
           <w:rFonts w:ascii="Times New Roman" w:hAnsi="Times New Roman" w:cs="Times New Roman"/>
           <w:sz w:val="24"/>
         </w:rPr>
-        <w:t>cartoony</w:t>
+        <w:t>C</w:t>
+      </w:r>
+      <w:r>
+        <w:rPr>
+          <w:rFonts w:ascii="Times New Roman" w:hAnsi="Times New Roman" w:cs="Times New Roman"/>
+          <w:sz w:val="24"/>
+        </w:rPr>
+        <w:t>artoony</w:t>
       </w:r>
     </w:p>
     <w:p>
@@ -301,7 +299,14 @@
           <w:rFonts w:ascii="Times New Roman" w:hAnsi="Times New Roman" w:cs="Times New Roman"/>
           <w:sz w:val="24"/>
         </w:rPr>
-        <w:t>story</w:t>
+        <w:t>S</w:t>
+      </w:r>
+      <w:r>
+        <w:rPr>
+          <w:rFonts w:ascii="Times New Roman" w:hAnsi="Times New Roman" w:cs="Times New Roman"/>
+          <w:sz w:val="24"/>
+        </w:rPr>
+        <w:t>tory</w:t>
       </w:r>
     </w:p>
     <w:p>
@@ -415,7 +420,14 @@
           <w:rFonts w:ascii="Times New Roman" w:hAnsi="Times New Roman" w:cs="Times New Roman"/>
           <w:sz w:val="24"/>
         </w:rPr>
-        <w:t>jump</w:t>
+        <w:t>J</w:t>
+      </w:r>
+      <w:r>
+        <w:rPr>
+          <w:rFonts w:ascii="Times New Roman" w:hAnsi="Times New Roman" w:cs="Times New Roman"/>
+          <w:sz w:val="24"/>
+        </w:rPr>
+        <w:t>ump</w:t>
       </w:r>
     </w:p>
     <w:p>
@@ -495,114 +507,122 @@
           <w:rFonts w:ascii="Times New Roman" w:hAnsi="Times New Roman" w:cs="Times New Roman"/>
           <w:sz w:val="24"/>
         </w:rPr>
-        <w:t>double jump</w:t>
-      </w:r>
-    </w:p>
-    <w:p>
-      <w:pPr>
-        <w:pStyle w:val="ListParagraph"/>
-        <w:numPr>
-          <w:ilvl w:val="2"/>
-          <w:numId w:val="2"/>
-        </w:numPr>
-        <w:rPr>
-          <w:rFonts w:ascii="Times New Roman" w:hAnsi="Times New Roman" w:cs="Times New Roman"/>
-          <w:sz w:val="24"/>
-        </w:rPr>
-      </w:pPr>
-      <w:r>
-        <w:rPr>
-          <w:rFonts w:ascii="Times New Roman" w:hAnsi="Times New Roman" w:cs="Times New Roman"/>
-          <w:sz w:val="24"/>
-        </w:rPr>
-        <w:t>wall jump</w:t>
-      </w:r>
-    </w:p>
-    <w:p>
-      <w:pPr>
-        <w:pStyle w:val="ListParagraph"/>
-        <w:numPr>
-          <w:ilvl w:val="2"/>
-          <w:numId w:val="2"/>
-        </w:numPr>
-        <w:rPr>
-          <w:rFonts w:ascii="Times New Roman" w:hAnsi="Times New Roman" w:cs="Times New Roman"/>
-          <w:sz w:val="24"/>
-        </w:rPr>
-      </w:pPr>
-      <w:r>
-        <w:rPr>
-          <w:rFonts w:ascii="Times New Roman" w:hAnsi="Times New Roman" w:cs="Times New Roman"/>
-          <w:sz w:val="24"/>
-        </w:rPr>
-        <w:t>wall crawl</w:t>
-      </w:r>
-    </w:p>
-    <w:p>
-      <w:pPr>
-        <w:pStyle w:val="ListParagraph"/>
-        <w:numPr>
-          <w:ilvl w:val="2"/>
-          <w:numId w:val="2"/>
-        </w:numPr>
-        <w:rPr>
-          <w:rFonts w:ascii="Times New Roman" w:hAnsi="Times New Roman" w:cs="Times New Roman"/>
-          <w:sz w:val="24"/>
-        </w:rPr>
-      </w:pPr>
-      <w:r>
-        <w:rPr>
-          <w:rFonts w:ascii="Times New Roman" w:hAnsi="Times New Roman" w:cs="Times New Roman"/>
-          <w:sz w:val="24"/>
-        </w:rPr>
-        <w:t>swim</w:t>
-      </w:r>
-    </w:p>
-    <w:p>
-      <w:pPr>
-        <w:pStyle w:val="ListParagraph"/>
-        <w:numPr>
-          <w:ilvl w:val="2"/>
-          <w:numId w:val="2"/>
-        </w:numPr>
-        <w:rPr>
-          <w:rFonts w:ascii="Times New Roman" w:hAnsi="Times New Roman" w:cs="Times New Roman"/>
-          <w:sz w:val="24"/>
-        </w:rPr>
-      </w:pPr>
-      <w:r>
-        <w:rPr>
-          <w:rFonts w:ascii="Times New Roman" w:hAnsi="Times New Roman" w:cs="Times New Roman"/>
-          <w:sz w:val="24"/>
-        </w:rPr>
-        <w:t>swing(u</w:t>
-      </w:r>
-      <w:r>
-        <w:rPr>
-          <w:rFonts w:ascii="Times New Roman" w:hAnsi="Times New Roman" w:cs="Times New Roman"/>
-          <w:sz w:val="24"/>
-        </w:rPr>
-        <w:t>ncharted and tomb raider style)</w:t>
-      </w:r>
-    </w:p>
-    <w:p>
-      <w:pPr>
-        <w:pStyle w:val="ListParagraph"/>
-        <w:numPr>
-          <w:ilvl w:val="2"/>
-          <w:numId w:val="2"/>
-        </w:numPr>
-        <w:rPr>
-          <w:rFonts w:ascii="Times New Roman" w:hAnsi="Times New Roman" w:cs="Times New Roman"/>
-          <w:sz w:val="24"/>
-        </w:rPr>
-      </w:pPr>
-      <w:r>
-        <w:rPr>
-          <w:rFonts w:ascii="Times New Roman" w:hAnsi="Times New Roman" w:cs="Times New Roman"/>
-          <w:sz w:val="24"/>
-        </w:rPr>
-        <w:t>dash</w:t>
+        <w:t>D</w:t>
+      </w:r>
+      <w:r>
+        <w:rPr>
+          <w:rFonts w:ascii="Times New Roman" w:hAnsi="Times New Roman" w:cs="Times New Roman"/>
+          <w:sz w:val="24"/>
+        </w:rPr>
+        <w:t>ouble jump</w:t>
+      </w:r>
+    </w:p>
+    <w:p>
+      <w:pPr>
+        <w:pStyle w:val="ListParagraph"/>
+        <w:numPr>
+          <w:ilvl w:val="2"/>
+          <w:numId w:val="2"/>
+        </w:numPr>
+        <w:rPr>
+          <w:rFonts w:ascii="Times New Roman" w:hAnsi="Times New Roman" w:cs="Times New Roman"/>
+          <w:sz w:val="24"/>
+        </w:rPr>
+      </w:pPr>
+      <w:r>
+        <w:rPr>
+          <w:rFonts w:ascii="Times New Roman" w:hAnsi="Times New Roman" w:cs="Times New Roman"/>
+          <w:sz w:val="24"/>
+        </w:rPr>
+        <w:t>W</w:t>
+      </w:r>
+      <w:r>
+        <w:rPr>
+          <w:rFonts w:ascii="Times New Roman" w:hAnsi="Times New Roman" w:cs="Times New Roman"/>
+          <w:sz w:val="24"/>
+        </w:rPr>
+        <w:t>all jump</w:t>
+      </w:r>
+    </w:p>
+    <w:p>
+      <w:pPr>
+        <w:pStyle w:val="ListParagraph"/>
+        <w:numPr>
+          <w:ilvl w:val="2"/>
+          <w:numId w:val="2"/>
+        </w:numPr>
+        <w:rPr>
+          <w:rFonts w:ascii="Times New Roman" w:hAnsi="Times New Roman" w:cs="Times New Roman"/>
+          <w:sz w:val="24"/>
+        </w:rPr>
+      </w:pPr>
+      <w:r>
+        <w:rPr>
+          <w:rFonts w:ascii="Times New Roman" w:hAnsi="Times New Roman" w:cs="Times New Roman"/>
+          <w:sz w:val="24"/>
+        </w:rPr>
+        <w:t>W</w:t>
+      </w:r>
+      <w:r>
+        <w:rPr>
+          <w:rFonts w:ascii="Times New Roman" w:hAnsi="Times New Roman" w:cs="Times New Roman"/>
+          <w:sz w:val="24"/>
+        </w:rPr>
+        <w:t>all crawl</w:t>
+      </w:r>
+    </w:p>
+    <w:p>
+      <w:pPr>
+        <w:pStyle w:val="ListParagraph"/>
+        <w:numPr>
+          <w:ilvl w:val="2"/>
+          <w:numId w:val="2"/>
+        </w:numPr>
+        <w:rPr>
+          <w:rFonts w:ascii="Times New Roman" w:hAnsi="Times New Roman" w:cs="Times New Roman"/>
+          <w:sz w:val="24"/>
+        </w:rPr>
+      </w:pPr>
+      <w:r>
+        <w:rPr>
+          <w:rFonts w:ascii="Times New Roman" w:hAnsi="Times New Roman" w:cs="Times New Roman"/>
+          <w:sz w:val="24"/>
+        </w:rPr>
+        <w:t>D</w:t>
+      </w:r>
+      <w:r>
+        <w:rPr>
+          <w:rFonts w:ascii="Times New Roman" w:hAnsi="Times New Roman" w:cs="Times New Roman"/>
+          <w:sz w:val="24"/>
+        </w:rPr>
+        <w:t>ash</w:t>
+      </w:r>
+    </w:p>
+    <w:p>
+      <w:pPr>
+        <w:pStyle w:val="ListParagraph"/>
+        <w:numPr>
+          <w:ilvl w:val="2"/>
+          <w:numId w:val="2"/>
+        </w:numPr>
+        <w:rPr>
+          <w:rFonts w:ascii="Times New Roman" w:hAnsi="Times New Roman" w:cs="Times New Roman"/>
+          <w:sz w:val="24"/>
+        </w:rPr>
+      </w:pPr>
+      <w:r>
+        <w:rPr>
+          <w:rFonts w:ascii="Times New Roman" w:hAnsi="Times New Roman" w:cs="Times New Roman"/>
+          <w:sz w:val="24"/>
+        </w:rPr>
+        <w:t>B</w:t>
+      </w:r>
+      <w:r>
+        <w:rPr>
+          <w:rFonts w:ascii="Times New Roman" w:hAnsi="Times New Roman" w:cs="Times New Roman"/>
+          <w:sz w:val="24"/>
+        </w:rPr>
+        <w:t>ash</w:t>
       </w:r>
     </w:p>
     <w:p>
@@ -642,47 +662,68 @@
           <w:rFonts w:ascii="Times New Roman" w:hAnsi="Times New Roman" w:cs="Times New Roman"/>
           <w:sz w:val="24"/>
         </w:rPr>
-        <w:t>more powerful weapons</w:t>
-      </w:r>
-    </w:p>
-    <w:p>
-      <w:pPr>
-        <w:pStyle w:val="ListParagraph"/>
-        <w:numPr>
-          <w:ilvl w:val="2"/>
-          <w:numId w:val="2"/>
-        </w:numPr>
-        <w:rPr>
-          <w:rFonts w:ascii="Times New Roman" w:hAnsi="Times New Roman" w:cs="Times New Roman"/>
-          <w:sz w:val="24"/>
-        </w:rPr>
-      </w:pPr>
-      <w:r>
-        <w:rPr>
-          <w:rFonts w:ascii="Times New Roman" w:hAnsi="Times New Roman" w:cs="Times New Roman"/>
-          <w:sz w:val="24"/>
-        </w:rPr>
-        <w:t>health bar increase</w:t>
-      </w:r>
-    </w:p>
-    <w:p>
-      <w:pPr>
-        <w:pStyle w:val="ListParagraph"/>
-        <w:numPr>
-          <w:ilvl w:val="2"/>
-          <w:numId w:val="2"/>
-        </w:numPr>
-        <w:rPr>
-          <w:rFonts w:ascii="Times New Roman" w:hAnsi="Times New Roman" w:cs="Times New Roman"/>
-          <w:sz w:val="24"/>
-        </w:rPr>
-      </w:pPr>
-      <w:r>
-        <w:rPr>
-          <w:rFonts w:ascii="Times New Roman" w:hAnsi="Times New Roman" w:cs="Times New Roman"/>
-          <w:sz w:val="24"/>
-        </w:rPr>
-        <w:t>rebreather(for underwater)</w:t>
+        <w:t>M</w:t>
+      </w:r>
+      <w:r>
+        <w:rPr>
+          <w:rFonts w:ascii="Times New Roman" w:hAnsi="Times New Roman" w:cs="Times New Roman"/>
+          <w:sz w:val="24"/>
+        </w:rPr>
+        <w:t>ore powerful weapons</w:t>
+      </w:r>
+    </w:p>
+    <w:p>
+      <w:pPr>
+        <w:pStyle w:val="ListParagraph"/>
+        <w:numPr>
+          <w:ilvl w:val="2"/>
+          <w:numId w:val="2"/>
+        </w:numPr>
+        <w:rPr>
+          <w:rFonts w:ascii="Times New Roman" w:hAnsi="Times New Roman" w:cs="Times New Roman"/>
+          <w:sz w:val="24"/>
+        </w:rPr>
+      </w:pPr>
+      <w:r>
+        <w:rPr>
+          <w:rFonts w:ascii="Times New Roman" w:hAnsi="Times New Roman" w:cs="Times New Roman"/>
+          <w:sz w:val="24"/>
+        </w:rPr>
+        <w:t>H</w:t>
+      </w:r>
+      <w:r>
+        <w:rPr>
+          <w:rFonts w:ascii="Times New Roman" w:hAnsi="Times New Roman" w:cs="Times New Roman"/>
+          <w:sz w:val="24"/>
+        </w:rPr>
+        <w:t>ealth bar increase</w:t>
+      </w:r>
+    </w:p>
+    <w:p>
+      <w:pPr>
+        <w:pStyle w:val="ListParagraph"/>
+        <w:numPr>
+          <w:ilvl w:val="2"/>
+          <w:numId w:val="2"/>
+        </w:numPr>
+        <w:rPr>
+          <w:rFonts w:ascii="Times New Roman" w:hAnsi="Times New Roman" w:cs="Times New Roman"/>
+          <w:sz w:val="24"/>
+        </w:rPr>
+      </w:pPr>
+      <w:r>
+        <w:rPr>
+          <w:rFonts w:ascii="Times New Roman" w:hAnsi="Times New Roman" w:cs="Times New Roman"/>
+          <w:sz w:val="24"/>
+        </w:rPr>
+        <w:t>R</w:t>
+      </w:r>
+      <w:r>
+        <w:rPr>
+          <w:rFonts w:ascii="Times New Roman" w:hAnsi="Times New Roman" w:cs="Times New Roman"/>
+          <w:sz w:val="24"/>
+        </w:rPr>
+        <w:t>ebreather(for underwater)</w:t>
       </w:r>
     </w:p>
     <w:p>
@@ -756,47 +797,95 @@
           <w:rFonts w:ascii="Times New Roman" w:hAnsi="Times New Roman" w:cs="Times New Roman"/>
           <w:sz w:val="24"/>
         </w:rPr>
-        <w:t>fly straight</w:t>
-      </w:r>
-    </w:p>
-    <w:p>
-      <w:pPr>
-        <w:pStyle w:val="ListParagraph"/>
-        <w:numPr>
-          <w:ilvl w:val="2"/>
-          <w:numId w:val="2"/>
-        </w:numPr>
-        <w:rPr>
-          <w:rFonts w:ascii="Times New Roman" w:hAnsi="Times New Roman" w:cs="Times New Roman"/>
-          <w:sz w:val="24"/>
-        </w:rPr>
-      </w:pPr>
-      <w:r>
-        <w:rPr>
-          <w:rFonts w:ascii="Times New Roman" w:hAnsi="Times New Roman" w:cs="Times New Roman"/>
-          <w:sz w:val="24"/>
-        </w:rPr>
-        <w:t>fire rapidly</w:t>
-      </w:r>
-    </w:p>
-    <w:p>
-      <w:pPr>
-        <w:pStyle w:val="ListParagraph"/>
-        <w:numPr>
-          <w:ilvl w:val="2"/>
-          <w:numId w:val="2"/>
-        </w:numPr>
-        <w:rPr>
-          <w:rFonts w:ascii="Times New Roman" w:hAnsi="Times New Roman" w:cs="Times New Roman"/>
-          <w:sz w:val="24"/>
-        </w:rPr>
-      </w:pPr>
-      <w:r>
-        <w:rPr>
-          <w:rFonts w:ascii="Times New Roman" w:hAnsi="Times New Roman" w:cs="Times New Roman"/>
-          <w:sz w:val="24"/>
-        </w:rPr>
-        <w:t>zigzag</w:t>
+        <w:t>F</w:t>
+      </w:r>
+      <w:r>
+        <w:rPr>
+          <w:rFonts w:ascii="Times New Roman" w:hAnsi="Times New Roman" w:cs="Times New Roman"/>
+          <w:sz w:val="24"/>
+        </w:rPr>
+        <w:t>ly straight</w:t>
+      </w:r>
+    </w:p>
+    <w:p>
+      <w:pPr>
+        <w:pStyle w:val="ListParagraph"/>
+        <w:numPr>
+          <w:ilvl w:val="2"/>
+          <w:numId w:val="2"/>
+        </w:numPr>
+        <w:rPr>
+          <w:rFonts w:ascii="Times New Roman" w:hAnsi="Times New Roman" w:cs="Times New Roman"/>
+          <w:sz w:val="24"/>
+        </w:rPr>
+      </w:pPr>
+      <w:r>
+        <w:rPr>
+          <w:rFonts w:ascii="Times New Roman" w:hAnsi="Times New Roman" w:cs="Times New Roman"/>
+          <w:sz w:val="24"/>
+        </w:rPr>
+        <w:t>F</w:t>
+      </w:r>
+      <w:r>
+        <w:rPr>
+          <w:rFonts w:ascii="Times New Roman" w:hAnsi="Times New Roman" w:cs="Times New Roman"/>
+          <w:sz w:val="24"/>
+        </w:rPr>
+        <w:t>ire rapidly</w:t>
+      </w:r>
+    </w:p>
+    <w:p>
+      <w:pPr>
+        <w:pStyle w:val="ListParagraph"/>
+        <w:numPr>
+          <w:ilvl w:val="2"/>
+          <w:numId w:val="2"/>
+        </w:numPr>
+        <w:rPr>
+          <w:rFonts w:ascii="Times New Roman" w:hAnsi="Times New Roman" w:cs="Times New Roman"/>
+          <w:sz w:val="24"/>
+        </w:rPr>
+      </w:pPr>
+      <w:r>
+        <w:rPr>
+          <w:rFonts w:ascii="Times New Roman" w:hAnsi="Times New Roman" w:cs="Times New Roman"/>
+          <w:sz w:val="24"/>
+        </w:rPr>
+        <w:t>Z</w:t>
+      </w:r>
+      <w:r>
+        <w:rPr>
+          <w:rFonts w:ascii="Times New Roman" w:hAnsi="Times New Roman" w:cs="Times New Roman"/>
+          <w:sz w:val="24"/>
+        </w:rPr>
+        <w:t>igzag</w:t>
+      </w:r>
+    </w:p>
+    <w:p>
+      <w:pPr>
+        <w:pStyle w:val="ListParagraph"/>
+        <w:numPr>
+          <w:ilvl w:val="2"/>
+          <w:numId w:val="2"/>
+        </w:numPr>
+        <w:rPr>
+          <w:rFonts w:ascii="Times New Roman" w:hAnsi="Times New Roman" w:cs="Times New Roman"/>
+          <w:sz w:val="24"/>
+        </w:rPr>
+      </w:pPr>
+      <w:r>
+        <w:rPr>
+          <w:rFonts w:ascii="Times New Roman" w:hAnsi="Times New Roman" w:cs="Times New Roman"/>
+          <w:sz w:val="24"/>
+        </w:rPr>
+        <w:t>B</w:t>
+      </w:r>
+      <w:r>
+        <w:rPr>
+          <w:rFonts w:ascii="Times New Roman" w:hAnsi="Times New Roman" w:cs="Times New Roman"/>
+          <w:sz w:val="24"/>
+        </w:rPr>
+        <w:t>ounce</w:t>
       </w:r>
     </w:p>
     <w:p>
@@ -817,27 +906,14 @@
           <w:sz w:val="24"/>
         </w:rPr>
         <w:lastRenderedPageBreak/>
-        <w:t>bounce</w:t>
-      </w:r>
-    </w:p>
-    <w:p>
-      <w:pPr>
-        <w:pStyle w:val="ListParagraph"/>
-        <w:numPr>
-          <w:ilvl w:val="2"/>
-          <w:numId w:val="2"/>
-        </w:numPr>
-        <w:rPr>
-          <w:rFonts w:ascii="Times New Roman" w:hAnsi="Times New Roman" w:cs="Times New Roman"/>
-          <w:sz w:val="24"/>
-        </w:rPr>
-      </w:pPr>
-      <w:r>
-        <w:rPr>
-          <w:rFonts w:ascii="Times New Roman" w:hAnsi="Times New Roman" w:cs="Times New Roman"/>
-          <w:sz w:val="24"/>
-        </w:rPr>
-        <w:t>blow up</w:t>
+        <w:t>B</w:t>
+      </w:r>
+      <w:r>
+        <w:rPr>
+          <w:rFonts w:ascii="Times New Roman" w:hAnsi="Times New Roman" w:cs="Times New Roman"/>
+          <w:sz w:val="24"/>
+        </w:rPr>
+        <w:t>low up</w:t>
       </w:r>
     </w:p>
     <w:p>
@@ -877,27 +953,34 @@
           <w:rFonts w:ascii="Times New Roman" w:hAnsi="Times New Roman" w:cs="Times New Roman"/>
           <w:sz w:val="24"/>
         </w:rPr>
-        <w:t>fast travel</w:t>
-      </w:r>
-    </w:p>
-    <w:p>
-      <w:pPr>
-        <w:pStyle w:val="ListParagraph"/>
-        <w:numPr>
-          <w:ilvl w:val="2"/>
-          <w:numId w:val="2"/>
-        </w:numPr>
-        <w:rPr>
-          <w:rFonts w:ascii="Times New Roman" w:hAnsi="Times New Roman" w:cs="Times New Roman"/>
-          <w:sz w:val="24"/>
-        </w:rPr>
-      </w:pPr>
-      <w:r>
-        <w:rPr>
-          <w:rFonts w:ascii="Times New Roman" w:hAnsi="Times New Roman" w:cs="Times New Roman"/>
-          <w:sz w:val="24"/>
-        </w:rPr>
-        <w:t xml:space="preserve">gun that creates a no gravity </w:t>
+        <w:t>F</w:t>
+      </w:r>
+      <w:r>
+        <w:rPr>
+          <w:rFonts w:ascii="Times New Roman" w:hAnsi="Times New Roman" w:cs="Times New Roman"/>
+          <w:sz w:val="24"/>
+        </w:rPr>
+        <w:t>ast travel</w:t>
+      </w:r>
+    </w:p>
+    <w:p>
+      <w:pPr>
+        <w:pStyle w:val="ListParagraph"/>
+        <w:numPr>
+          <w:ilvl w:val="2"/>
+          <w:numId w:val="2"/>
+        </w:numPr>
+        <w:rPr>
+          <w:rFonts w:ascii="Times New Roman" w:hAnsi="Times New Roman" w:cs="Times New Roman"/>
+          <w:sz w:val="24"/>
+        </w:rPr>
+      </w:pPr>
+      <w:r>
+        <w:rPr>
+          <w:rFonts w:ascii="Times New Roman" w:hAnsi="Times New Roman" w:cs="Times New Roman"/>
+          <w:sz w:val="24"/>
+        </w:rPr>
+        <w:t>G</w:t>
       </w:r>
       <w:bookmarkStart w:id="0" w:name="_GoBack"/>
       <w:bookmarkEnd w:id="0"/>
@@ -906,7 +989,7 @@
           <w:rFonts w:ascii="Times New Roman" w:hAnsi="Times New Roman" w:cs="Times New Roman"/>
           <w:sz w:val="24"/>
         </w:rPr>
-        <w:t>zone</w:t>
+        <w:t>un that creates a no gravity zone</w:t>
       </w:r>
       <w:r>
         <w:rPr>

</xml_diff>

<commit_message>
added a ability unlocker
</commit_message>
<xml_diff>
--- a/Planning/Nora.docx
+++ b/Planning/Nora.docx
@@ -111,8 +111,17 @@
           <w:rFonts w:ascii="Times New Roman" w:hAnsi="Times New Roman" w:cs="Times New Roman"/>
           <w:sz w:val="24"/>
         </w:rPr>
-        <w:t>Camera: side scroller</w:t>
-      </w:r>
+        <w:t xml:space="preserve">Camera: side </w:t>
+      </w:r>
+      <w:proofErr w:type="spellStart"/>
+      <w:r>
+        <w:rPr>
+          <w:rFonts w:ascii="Times New Roman" w:hAnsi="Times New Roman" w:cs="Times New Roman"/>
+          <w:sz w:val="24"/>
+        </w:rPr>
+        <w:t>scroller</w:t>
+      </w:r>
+      <w:proofErr w:type="spellEnd"/>
     </w:p>
     <w:p>
       <w:pPr>
@@ -447,7 +456,28 @@
           <w:rFonts w:ascii="Times New Roman" w:hAnsi="Times New Roman" w:cs="Times New Roman"/>
           <w:sz w:val="24"/>
         </w:rPr>
-        <w:t>Character interaction with the world: shoot</w:t>
+        <w:t>Charact</w:t>
+      </w:r>
+      <w:r>
+        <w:rPr>
+          <w:rFonts w:ascii="Times New Roman" w:hAnsi="Times New Roman" w:cs="Times New Roman"/>
+          <w:sz w:val="24"/>
+        </w:rPr>
+        <w:t>er interaction with the world: S</w:t>
+      </w:r>
+      <w:r>
+        <w:rPr>
+          <w:rFonts w:ascii="Times New Roman" w:hAnsi="Times New Roman" w:cs="Times New Roman"/>
+          <w:sz w:val="24"/>
+        </w:rPr>
+        <w:t>hoot</w:t>
+      </w:r>
+      <w:r>
+        <w:rPr>
+          <w:rFonts w:ascii="Times New Roman" w:hAnsi="Times New Roman" w:cs="Times New Roman"/>
+          <w:sz w:val="24"/>
+        </w:rPr>
+        <w:t>ing/Melee</w:t>
       </w:r>
     </w:p>
     <w:p>
@@ -596,394 +626,422 @@
           <w:sz w:val="24"/>
         </w:rPr>
         <w:t>ash</w:t>
-      </w:r>
-    </w:p>
-    <w:p>
-      <w:pPr>
-        <w:pStyle w:val="ListParagraph"/>
-        <w:numPr>
-          <w:ilvl w:val="2"/>
-          <w:numId w:val="2"/>
-        </w:numPr>
-        <w:rPr>
-          <w:rFonts w:ascii="Times New Roman" w:hAnsi="Times New Roman" w:cs="Times New Roman"/>
-          <w:sz w:val="24"/>
-        </w:rPr>
-      </w:pPr>
-      <w:r>
-        <w:rPr>
-          <w:rFonts w:ascii="Times New Roman" w:hAnsi="Times New Roman" w:cs="Times New Roman"/>
-          <w:sz w:val="24"/>
-        </w:rPr>
-        <w:t>B</w:t>
-      </w:r>
-      <w:r>
-        <w:rPr>
-          <w:rFonts w:ascii="Times New Roman" w:hAnsi="Times New Roman" w:cs="Times New Roman"/>
-          <w:sz w:val="24"/>
-        </w:rPr>
-        <w:t>ash</w:t>
-      </w:r>
-    </w:p>
-    <w:p>
-      <w:pPr>
-        <w:pStyle w:val="ListParagraph"/>
-        <w:numPr>
-          <w:ilvl w:val="1"/>
-          <w:numId w:val="2"/>
-        </w:numPr>
-        <w:rPr>
-          <w:rFonts w:ascii="Times New Roman" w:hAnsi="Times New Roman" w:cs="Times New Roman"/>
-          <w:sz w:val="24"/>
-        </w:rPr>
-      </w:pPr>
-      <w:r>
-        <w:rPr>
-          <w:rFonts w:ascii="Times New Roman" w:hAnsi="Times New Roman" w:cs="Times New Roman"/>
-          <w:sz w:val="24"/>
-        </w:rPr>
-        <w:t xml:space="preserve">Character interaction upgrades: </w:t>
-      </w:r>
-    </w:p>
-    <w:p>
-      <w:pPr>
-        <w:pStyle w:val="ListParagraph"/>
-        <w:numPr>
-          <w:ilvl w:val="2"/>
-          <w:numId w:val="2"/>
-        </w:numPr>
-        <w:rPr>
-          <w:rFonts w:ascii="Times New Roman" w:hAnsi="Times New Roman" w:cs="Times New Roman"/>
-          <w:sz w:val="24"/>
-        </w:rPr>
-      </w:pPr>
-      <w:r>
-        <w:rPr>
-          <w:rFonts w:ascii="Times New Roman" w:hAnsi="Times New Roman" w:cs="Times New Roman"/>
-          <w:sz w:val="24"/>
-        </w:rPr>
-        <w:t>M</w:t>
-      </w:r>
-      <w:r>
-        <w:rPr>
-          <w:rFonts w:ascii="Times New Roman" w:hAnsi="Times New Roman" w:cs="Times New Roman"/>
-          <w:sz w:val="24"/>
-        </w:rPr>
-        <w:t>ore powerful weapons</w:t>
-      </w:r>
-    </w:p>
-    <w:p>
-      <w:pPr>
-        <w:pStyle w:val="ListParagraph"/>
-        <w:numPr>
-          <w:ilvl w:val="2"/>
-          <w:numId w:val="2"/>
-        </w:numPr>
-        <w:rPr>
-          <w:rFonts w:ascii="Times New Roman" w:hAnsi="Times New Roman" w:cs="Times New Roman"/>
-          <w:sz w:val="24"/>
-        </w:rPr>
-      </w:pPr>
-      <w:r>
-        <w:rPr>
-          <w:rFonts w:ascii="Times New Roman" w:hAnsi="Times New Roman" w:cs="Times New Roman"/>
-          <w:sz w:val="24"/>
-        </w:rPr>
-        <w:t>H</w:t>
-      </w:r>
-      <w:r>
-        <w:rPr>
-          <w:rFonts w:ascii="Times New Roman" w:hAnsi="Times New Roman" w:cs="Times New Roman"/>
-          <w:sz w:val="24"/>
-        </w:rPr>
-        <w:t>ealth bar increase</w:t>
-      </w:r>
-    </w:p>
-    <w:p>
-      <w:pPr>
-        <w:pStyle w:val="ListParagraph"/>
-        <w:numPr>
-          <w:ilvl w:val="2"/>
-          <w:numId w:val="2"/>
-        </w:numPr>
-        <w:rPr>
-          <w:rFonts w:ascii="Times New Roman" w:hAnsi="Times New Roman" w:cs="Times New Roman"/>
-          <w:sz w:val="24"/>
-        </w:rPr>
-      </w:pPr>
-      <w:r>
-        <w:rPr>
-          <w:rFonts w:ascii="Times New Roman" w:hAnsi="Times New Roman" w:cs="Times New Roman"/>
-          <w:sz w:val="24"/>
-        </w:rPr>
-        <w:t>R</w:t>
-      </w:r>
-      <w:r>
-        <w:rPr>
-          <w:rFonts w:ascii="Times New Roman" w:hAnsi="Times New Roman" w:cs="Times New Roman"/>
-          <w:sz w:val="24"/>
-        </w:rPr>
-        <w:t>ebreather(for underwater)</w:t>
-      </w:r>
-    </w:p>
-    <w:p>
-      <w:pPr>
-        <w:pStyle w:val="ListParagraph"/>
-        <w:numPr>
-          <w:ilvl w:val="1"/>
-          <w:numId w:val="2"/>
-        </w:numPr>
-        <w:rPr>
-          <w:rFonts w:ascii="Times New Roman" w:hAnsi="Times New Roman" w:cs="Times New Roman"/>
-          <w:sz w:val="24"/>
-        </w:rPr>
-      </w:pPr>
-      <w:r>
-        <w:rPr>
-          <w:rFonts w:ascii="Times New Roman" w:hAnsi="Times New Roman" w:cs="Times New Roman"/>
-          <w:sz w:val="24"/>
-        </w:rPr>
-        <w:t>If the character uses projectiles then how man</w:t>
-      </w:r>
-      <w:r>
-        <w:rPr>
-          <w:rFonts w:ascii="Times New Roman" w:hAnsi="Times New Roman" w:cs="Times New Roman"/>
-          <w:sz w:val="24"/>
-        </w:rPr>
-        <w:t>y different ways can they move:</w:t>
-      </w:r>
-    </w:p>
-    <w:p>
-      <w:pPr>
-        <w:pStyle w:val="ListParagraph"/>
-        <w:numPr>
-          <w:ilvl w:val="2"/>
-          <w:numId w:val="2"/>
-        </w:numPr>
-        <w:rPr>
-          <w:rFonts w:ascii="Times New Roman" w:hAnsi="Times New Roman" w:cs="Times New Roman"/>
-          <w:sz w:val="24"/>
-        </w:rPr>
-      </w:pPr>
-      <w:r>
-        <w:rPr>
-          <w:rFonts w:ascii="Times New Roman" w:hAnsi="Times New Roman" w:cs="Times New Roman"/>
-          <w:sz w:val="24"/>
-        </w:rPr>
-        <w:t>A</w:t>
-      </w:r>
-      <w:r>
-        <w:rPr>
-          <w:rFonts w:ascii="Times New Roman" w:hAnsi="Times New Roman" w:cs="Times New Roman"/>
-          <w:sz w:val="24"/>
-        </w:rPr>
-        <w:t>rc</w:t>
-      </w:r>
-    </w:p>
-    <w:p>
-      <w:pPr>
-        <w:pStyle w:val="ListParagraph"/>
-        <w:numPr>
-          <w:ilvl w:val="2"/>
-          <w:numId w:val="2"/>
-        </w:numPr>
-        <w:rPr>
-          <w:rFonts w:ascii="Times New Roman" w:hAnsi="Times New Roman" w:cs="Times New Roman"/>
-          <w:sz w:val="24"/>
-        </w:rPr>
-      </w:pPr>
-      <w:r>
-        <w:rPr>
-          <w:rFonts w:ascii="Times New Roman" w:hAnsi="Times New Roman" w:cs="Times New Roman"/>
-          <w:sz w:val="24"/>
-        </w:rPr>
-        <w:t>F</w:t>
-      </w:r>
-      <w:r>
-        <w:rPr>
-          <w:rFonts w:ascii="Times New Roman" w:hAnsi="Times New Roman" w:cs="Times New Roman"/>
-          <w:sz w:val="24"/>
-        </w:rPr>
-        <w:t>ly straight</w:t>
-      </w:r>
-    </w:p>
-    <w:p>
-      <w:pPr>
-        <w:pStyle w:val="ListParagraph"/>
-        <w:numPr>
-          <w:ilvl w:val="2"/>
-          <w:numId w:val="2"/>
-        </w:numPr>
-        <w:rPr>
-          <w:rFonts w:ascii="Times New Roman" w:hAnsi="Times New Roman" w:cs="Times New Roman"/>
-          <w:sz w:val="24"/>
-        </w:rPr>
-      </w:pPr>
-      <w:r>
-        <w:rPr>
-          <w:rFonts w:ascii="Times New Roman" w:hAnsi="Times New Roman" w:cs="Times New Roman"/>
-          <w:sz w:val="24"/>
-        </w:rPr>
-        <w:t>F</w:t>
-      </w:r>
-      <w:r>
-        <w:rPr>
-          <w:rFonts w:ascii="Times New Roman" w:hAnsi="Times New Roman" w:cs="Times New Roman"/>
-          <w:sz w:val="24"/>
-        </w:rPr>
-        <w:t>ire rapidly</w:t>
-      </w:r>
-    </w:p>
-    <w:p>
-      <w:pPr>
-        <w:pStyle w:val="ListParagraph"/>
-        <w:numPr>
-          <w:ilvl w:val="2"/>
-          <w:numId w:val="2"/>
-        </w:numPr>
-        <w:rPr>
-          <w:rFonts w:ascii="Times New Roman" w:hAnsi="Times New Roman" w:cs="Times New Roman"/>
-          <w:sz w:val="24"/>
-        </w:rPr>
-      </w:pPr>
-      <w:r>
-        <w:rPr>
-          <w:rFonts w:ascii="Times New Roman" w:hAnsi="Times New Roman" w:cs="Times New Roman"/>
-          <w:sz w:val="24"/>
-        </w:rPr>
-        <w:t>Z</w:t>
-      </w:r>
-      <w:r>
-        <w:rPr>
-          <w:rFonts w:ascii="Times New Roman" w:hAnsi="Times New Roman" w:cs="Times New Roman"/>
-          <w:sz w:val="24"/>
-        </w:rPr>
-        <w:t>igzag</w:t>
-      </w:r>
-    </w:p>
-    <w:p>
-      <w:pPr>
-        <w:pStyle w:val="ListParagraph"/>
-        <w:numPr>
-          <w:ilvl w:val="2"/>
-          <w:numId w:val="2"/>
-        </w:numPr>
-        <w:rPr>
-          <w:rFonts w:ascii="Times New Roman" w:hAnsi="Times New Roman" w:cs="Times New Roman"/>
-          <w:sz w:val="24"/>
-        </w:rPr>
-      </w:pPr>
-      <w:r>
-        <w:rPr>
-          <w:rFonts w:ascii="Times New Roman" w:hAnsi="Times New Roman" w:cs="Times New Roman"/>
-          <w:sz w:val="24"/>
-        </w:rPr>
-        <w:t>B</w:t>
-      </w:r>
-      <w:r>
-        <w:rPr>
-          <w:rFonts w:ascii="Times New Roman" w:hAnsi="Times New Roman" w:cs="Times New Roman"/>
-          <w:sz w:val="24"/>
-        </w:rPr>
-        <w:t>ounce</w:t>
-      </w:r>
-    </w:p>
-    <w:p>
-      <w:pPr>
-        <w:pStyle w:val="ListParagraph"/>
-        <w:numPr>
-          <w:ilvl w:val="2"/>
-          <w:numId w:val="2"/>
-        </w:numPr>
-        <w:rPr>
-          <w:rFonts w:ascii="Times New Roman" w:hAnsi="Times New Roman" w:cs="Times New Roman"/>
-          <w:sz w:val="24"/>
-        </w:rPr>
-      </w:pPr>
-      <w:r>
-        <w:rPr>
-          <w:rFonts w:ascii="Times New Roman" w:hAnsi="Times New Roman" w:cs="Times New Roman"/>
-          <w:sz w:val="24"/>
-        </w:rPr>
-        <w:lastRenderedPageBreak/>
-        <w:t>B</w:t>
-      </w:r>
-      <w:r>
-        <w:rPr>
-          <w:rFonts w:ascii="Times New Roman" w:hAnsi="Times New Roman" w:cs="Times New Roman"/>
-          <w:sz w:val="24"/>
-        </w:rPr>
-        <w:t>low up</w:t>
-      </w:r>
-    </w:p>
-    <w:p>
-      <w:pPr>
-        <w:pStyle w:val="ListParagraph"/>
-        <w:numPr>
-          <w:ilvl w:val="1"/>
-          <w:numId w:val="2"/>
-        </w:numPr>
-        <w:rPr>
-          <w:rFonts w:ascii="Times New Roman" w:hAnsi="Times New Roman" w:cs="Times New Roman"/>
-          <w:sz w:val="24"/>
-        </w:rPr>
-      </w:pPr>
-      <w:r>
-        <w:rPr>
-          <w:rFonts w:ascii="Times New Roman" w:hAnsi="Times New Roman" w:cs="Times New Roman"/>
-          <w:sz w:val="24"/>
-        </w:rPr>
-        <w:t xml:space="preserve">World altering abilities: </w:t>
-      </w:r>
-    </w:p>
-    <w:p>
-      <w:pPr>
-        <w:pStyle w:val="ListParagraph"/>
-        <w:numPr>
-          <w:ilvl w:val="2"/>
-          <w:numId w:val="2"/>
-        </w:numPr>
-        <w:rPr>
-          <w:rFonts w:ascii="Times New Roman" w:hAnsi="Times New Roman" w:cs="Times New Roman"/>
-          <w:sz w:val="24"/>
-        </w:rPr>
-      </w:pPr>
-      <w:r>
-        <w:rPr>
-          <w:rFonts w:ascii="Times New Roman" w:hAnsi="Times New Roman" w:cs="Times New Roman"/>
-          <w:sz w:val="24"/>
-        </w:rPr>
-        <w:t>F</w:t>
-      </w:r>
-      <w:r>
-        <w:rPr>
-          <w:rFonts w:ascii="Times New Roman" w:hAnsi="Times New Roman" w:cs="Times New Roman"/>
-          <w:sz w:val="24"/>
-        </w:rPr>
-        <w:t>ast travel</w:t>
-      </w:r>
-    </w:p>
-    <w:p>
-      <w:pPr>
-        <w:pStyle w:val="ListParagraph"/>
-        <w:numPr>
-          <w:ilvl w:val="2"/>
-          <w:numId w:val="2"/>
-        </w:numPr>
-        <w:rPr>
-          <w:rFonts w:ascii="Times New Roman" w:hAnsi="Times New Roman" w:cs="Times New Roman"/>
-          <w:sz w:val="24"/>
-        </w:rPr>
-      </w:pPr>
-      <w:r>
-        <w:rPr>
-          <w:rFonts w:ascii="Times New Roman" w:hAnsi="Times New Roman" w:cs="Times New Roman"/>
-          <w:sz w:val="24"/>
-        </w:rPr>
-        <w:t>G</w:t>
       </w:r>
       <w:bookmarkStart w:id="0" w:name="_GoBack"/>
       <w:bookmarkEnd w:id="0"/>
+    </w:p>
+    <w:p>
+      <w:pPr>
+        <w:pStyle w:val="ListParagraph"/>
+        <w:numPr>
+          <w:ilvl w:val="1"/>
+          <w:numId w:val="2"/>
+        </w:numPr>
+        <w:rPr>
+          <w:rFonts w:ascii="Times New Roman" w:hAnsi="Times New Roman" w:cs="Times New Roman"/>
+          <w:sz w:val="24"/>
+        </w:rPr>
+      </w:pPr>
+      <w:r>
+        <w:rPr>
+          <w:rFonts w:ascii="Times New Roman" w:hAnsi="Times New Roman" w:cs="Times New Roman"/>
+          <w:sz w:val="24"/>
+        </w:rPr>
+        <w:t xml:space="preserve">Character interaction upgrades: </w:t>
+      </w:r>
+    </w:p>
+    <w:p>
+      <w:pPr>
+        <w:pStyle w:val="ListParagraph"/>
+        <w:numPr>
+          <w:ilvl w:val="2"/>
+          <w:numId w:val="2"/>
+        </w:numPr>
+        <w:rPr>
+          <w:rFonts w:ascii="Times New Roman" w:hAnsi="Times New Roman" w:cs="Times New Roman"/>
+          <w:sz w:val="24"/>
+        </w:rPr>
+      </w:pPr>
+      <w:r>
+        <w:rPr>
+          <w:rFonts w:ascii="Times New Roman" w:hAnsi="Times New Roman" w:cs="Times New Roman"/>
+          <w:sz w:val="24"/>
+        </w:rPr>
+        <w:t>M</w:t>
+      </w:r>
+      <w:r>
+        <w:rPr>
+          <w:rFonts w:ascii="Times New Roman" w:hAnsi="Times New Roman" w:cs="Times New Roman"/>
+          <w:sz w:val="24"/>
+        </w:rPr>
+        <w:t>ore powerful weapons</w:t>
+      </w:r>
+    </w:p>
+    <w:p>
+      <w:pPr>
+        <w:pStyle w:val="ListParagraph"/>
+        <w:numPr>
+          <w:ilvl w:val="2"/>
+          <w:numId w:val="2"/>
+        </w:numPr>
+        <w:rPr>
+          <w:rFonts w:ascii="Times New Roman" w:hAnsi="Times New Roman" w:cs="Times New Roman"/>
+          <w:sz w:val="24"/>
+        </w:rPr>
+      </w:pPr>
+      <w:r>
+        <w:rPr>
+          <w:rFonts w:ascii="Times New Roman" w:hAnsi="Times New Roman" w:cs="Times New Roman"/>
+          <w:sz w:val="24"/>
+        </w:rPr>
+        <w:t>H</w:t>
+      </w:r>
+      <w:r>
+        <w:rPr>
+          <w:rFonts w:ascii="Times New Roman" w:hAnsi="Times New Roman" w:cs="Times New Roman"/>
+          <w:sz w:val="24"/>
+        </w:rPr>
+        <w:t>ealth bar increase</w:t>
+      </w:r>
+    </w:p>
+    <w:p>
+      <w:pPr>
+        <w:pStyle w:val="ListParagraph"/>
+        <w:numPr>
+          <w:ilvl w:val="2"/>
+          <w:numId w:val="2"/>
+        </w:numPr>
+        <w:rPr>
+          <w:rFonts w:ascii="Times New Roman" w:hAnsi="Times New Roman" w:cs="Times New Roman"/>
+          <w:sz w:val="24"/>
+        </w:rPr>
+      </w:pPr>
+      <w:r>
+        <w:rPr>
+          <w:rFonts w:ascii="Times New Roman" w:hAnsi="Times New Roman" w:cs="Times New Roman"/>
+          <w:sz w:val="24"/>
+        </w:rPr>
+        <w:t>R</w:t>
+      </w:r>
+      <w:r>
+        <w:rPr>
+          <w:rFonts w:ascii="Times New Roman" w:hAnsi="Times New Roman" w:cs="Times New Roman"/>
+          <w:sz w:val="24"/>
+        </w:rPr>
+        <w:t>ebreather(for underwater)</w:t>
+      </w:r>
+    </w:p>
+    <w:p>
+      <w:pPr>
+        <w:pStyle w:val="ListParagraph"/>
+        <w:numPr>
+          <w:ilvl w:val="2"/>
+          <w:numId w:val="2"/>
+        </w:numPr>
+        <w:rPr>
+          <w:rFonts w:ascii="Times New Roman" w:hAnsi="Times New Roman" w:cs="Times New Roman"/>
+          <w:sz w:val="24"/>
+        </w:rPr>
+      </w:pPr>
+      <w:r>
+        <w:rPr>
+          <w:rFonts w:ascii="Times New Roman" w:hAnsi="Times New Roman" w:cs="Times New Roman"/>
+          <w:sz w:val="24"/>
+        </w:rPr>
+        <w:t>More powerful swords</w:t>
+      </w:r>
+    </w:p>
+    <w:p>
+      <w:pPr>
+        <w:pStyle w:val="ListParagraph"/>
+        <w:numPr>
+          <w:ilvl w:val="2"/>
+          <w:numId w:val="2"/>
+        </w:numPr>
+        <w:rPr>
+          <w:rFonts w:ascii="Times New Roman" w:hAnsi="Times New Roman" w:cs="Times New Roman"/>
+          <w:sz w:val="24"/>
+        </w:rPr>
+      </w:pPr>
+      <w:r>
+        <w:rPr>
+          <w:rFonts w:ascii="Times New Roman" w:hAnsi="Times New Roman" w:cs="Times New Roman"/>
+          <w:sz w:val="24"/>
+        </w:rPr>
+        <w:t>Parrying</w:t>
+      </w:r>
+    </w:p>
+    <w:p>
+      <w:pPr>
+        <w:rPr>
+          <w:rFonts w:ascii="Times New Roman" w:hAnsi="Times New Roman" w:cs="Times New Roman"/>
+          <w:sz w:val="24"/>
+        </w:rPr>
+      </w:pPr>
+      <w:r>
+        <w:rPr>
+          <w:rFonts w:ascii="Times New Roman" w:hAnsi="Times New Roman" w:cs="Times New Roman"/>
+          <w:sz w:val="24"/>
+        </w:rPr>
+        <w:br w:type="page"/>
+      </w:r>
+    </w:p>
+    <w:p>
+      <w:pPr>
+        <w:pStyle w:val="ListParagraph"/>
+        <w:numPr>
+          <w:ilvl w:val="1"/>
+          <w:numId w:val="2"/>
+        </w:numPr>
+        <w:rPr>
+          <w:rFonts w:ascii="Times New Roman" w:hAnsi="Times New Roman" w:cs="Times New Roman"/>
+          <w:sz w:val="24"/>
+        </w:rPr>
+      </w:pPr>
+      <w:r>
+        <w:rPr>
+          <w:rFonts w:ascii="Times New Roman" w:hAnsi="Times New Roman" w:cs="Times New Roman"/>
+          <w:sz w:val="24"/>
+        </w:rPr>
+        <w:lastRenderedPageBreak/>
+        <w:t>If the character uses projectiles then how man</w:t>
+      </w:r>
+      <w:r>
+        <w:rPr>
+          <w:rFonts w:ascii="Times New Roman" w:hAnsi="Times New Roman" w:cs="Times New Roman"/>
+          <w:sz w:val="24"/>
+        </w:rPr>
+        <w:t>y different ways can they move:</w:t>
+      </w:r>
+    </w:p>
+    <w:p>
+      <w:pPr>
+        <w:pStyle w:val="ListParagraph"/>
+        <w:numPr>
+          <w:ilvl w:val="2"/>
+          <w:numId w:val="2"/>
+        </w:numPr>
+        <w:rPr>
+          <w:rFonts w:ascii="Times New Roman" w:hAnsi="Times New Roman" w:cs="Times New Roman"/>
+          <w:sz w:val="24"/>
+        </w:rPr>
+      </w:pPr>
+      <w:r>
+        <w:rPr>
+          <w:rFonts w:ascii="Times New Roman" w:hAnsi="Times New Roman" w:cs="Times New Roman"/>
+          <w:sz w:val="24"/>
+        </w:rPr>
+        <w:t>A</w:t>
+      </w:r>
+      <w:r>
+        <w:rPr>
+          <w:rFonts w:ascii="Times New Roman" w:hAnsi="Times New Roman" w:cs="Times New Roman"/>
+          <w:sz w:val="24"/>
+        </w:rPr>
+        <w:t>rc</w:t>
+      </w:r>
+    </w:p>
+    <w:p>
+      <w:pPr>
+        <w:pStyle w:val="ListParagraph"/>
+        <w:numPr>
+          <w:ilvl w:val="2"/>
+          <w:numId w:val="2"/>
+        </w:numPr>
+        <w:rPr>
+          <w:rFonts w:ascii="Times New Roman" w:hAnsi="Times New Roman" w:cs="Times New Roman"/>
+          <w:sz w:val="24"/>
+        </w:rPr>
+      </w:pPr>
+      <w:r>
+        <w:rPr>
+          <w:rFonts w:ascii="Times New Roman" w:hAnsi="Times New Roman" w:cs="Times New Roman"/>
+          <w:sz w:val="24"/>
+        </w:rPr>
+        <w:t>F</w:t>
+      </w:r>
+      <w:r>
+        <w:rPr>
+          <w:rFonts w:ascii="Times New Roman" w:hAnsi="Times New Roman" w:cs="Times New Roman"/>
+          <w:sz w:val="24"/>
+        </w:rPr>
+        <w:t>ly straight</w:t>
+      </w:r>
+    </w:p>
+    <w:p>
+      <w:pPr>
+        <w:pStyle w:val="ListParagraph"/>
+        <w:numPr>
+          <w:ilvl w:val="2"/>
+          <w:numId w:val="2"/>
+        </w:numPr>
+        <w:rPr>
+          <w:rFonts w:ascii="Times New Roman" w:hAnsi="Times New Roman" w:cs="Times New Roman"/>
+          <w:sz w:val="24"/>
+        </w:rPr>
+      </w:pPr>
+      <w:r>
+        <w:rPr>
+          <w:rFonts w:ascii="Times New Roman" w:hAnsi="Times New Roman" w:cs="Times New Roman"/>
+          <w:sz w:val="24"/>
+        </w:rPr>
+        <w:t>F</w:t>
+      </w:r>
+      <w:r>
+        <w:rPr>
+          <w:rFonts w:ascii="Times New Roman" w:hAnsi="Times New Roman" w:cs="Times New Roman"/>
+          <w:sz w:val="24"/>
+        </w:rPr>
+        <w:t>ire rapidly</w:t>
+      </w:r>
+    </w:p>
+    <w:p>
+      <w:pPr>
+        <w:pStyle w:val="ListParagraph"/>
+        <w:numPr>
+          <w:ilvl w:val="2"/>
+          <w:numId w:val="2"/>
+        </w:numPr>
+        <w:rPr>
+          <w:rFonts w:ascii="Times New Roman" w:hAnsi="Times New Roman" w:cs="Times New Roman"/>
+          <w:sz w:val="24"/>
+        </w:rPr>
+      </w:pPr>
+      <w:r>
+        <w:rPr>
+          <w:rFonts w:ascii="Times New Roman" w:hAnsi="Times New Roman" w:cs="Times New Roman"/>
+          <w:sz w:val="24"/>
+        </w:rPr>
+        <w:t>Z</w:t>
+      </w:r>
+      <w:r>
+        <w:rPr>
+          <w:rFonts w:ascii="Times New Roman" w:hAnsi="Times New Roman" w:cs="Times New Roman"/>
+          <w:sz w:val="24"/>
+        </w:rPr>
+        <w:t>igzag</w:t>
+      </w:r>
+    </w:p>
+    <w:p>
+      <w:pPr>
+        <w:pStyle w:val="ListParagraph"/>
+        <w:numPr>
+          <w:ilvl w:val="2"/>
+          <w:numId w:val="2"/>
+        </w:numPr>
+        <w:rPr>
+          <w:rFonts w:ascii="Times New Roman" w:hAnsi="Times New Roman" w:cs="Times New Roman"/>
+          <w:sz w:val="24"/>
+        </w:rPr>
+      </w:pPr>
+      <w:r>
+        <w:rPr>
+          <w:rFonts w:ascii="Times New Roman" w:hAnsi="Times New Roman" w:cs="Times New Roman"/>
+          <w:sz w:val="24"/>
+        </w:rPr>
+        <w:t>B</w:t>
+      </w:r>
+      <w:r>
+        <w:rPr>
+          <w:rFonts w:ascii="Times New Roman" w:hAnsi="Times New Roman" w:cs="Times New Roman"/>
+          <w:sz w:val="24"/>
+        </w:rPr>
+        <w:t>ounce</w:t>
+      </w:r>
+    </w:p>
+    <w:p>
+      <w:pPr>
+        <w:pStyle w:val="ListParagraph"/>
+        <w:numPr>
+          <w:ilvl w:val="2"/>
+          <w:numId w:val="2"/>
+        </w:numPr>
+        <w:rPr>
+          <w:rFonts w:ascii="Times New Roman" w:hAnsi="Times New Roman" w:cs="Times New Roman"/>
+          <w:sz w:val="24"/>
+        </w:rPr>
+      </w:pPr>
+      <w:r>
+        <w:rPr>
+          <w:rFonts w:ascii="Times New Roman" w:hAnsi="Times New Roman" w:cs="Times New Roman"/>
+          <w:sz w:val="24"/>
+        </w:rPr>
+        <w:t>B</w:t>
+      </w:r>
+      <w:r>
+        <w:rPr>
+          <w:rFonts w:ascii="Times New Roman" w:hAnsi="Times New Roman" w:cs="Times New Roman"/>
+          <w:sz w:val="24"/>
+        </w:rPr>
+        <w:t>low up</w:t>
+      </w:r>
+    </w:p>
+    <w:p>
+      <w:pPr>
+        <w:pStyle w:val="ListParagraph"/>
+        <w:numPr>
+          <w:ilvl w:val="1"/>
+          <w:numId w:val="2"/>
+        </w:numPr>
+        <w:rPr>
+          <w:rFonts w:ascii="Times New Roman" w:hAnsi="Times New Roman" w:cs="Times New Roman"/>
+          <w:sz w:val="24"/>
+        </w:rPr>
+      </w:pPr>
+      <w:r>
+        <w:rPr>
+          <w:rFonts w:ascii="Times New Roman" w:hAnsi="Times New Roman" w:cs="Times New Roman"/>
+          <w:sz w:val="24"/>
+        </w:rPr>
+        <w:t xml:space="preserve">World altering abilities: </w:t>
+      </w:r>
+    </w:p>
+    <w:p>
+      <w:pPr>
+        <w:pStyle w:val="ListParagraph"/>
+        <w:numPr>
+          <w:ilvl w:val="2"/>
+          <w:numId w:val="2"/>
+        </w:numPr>
+        <w:rPr>
+          <w:rFonts w:ascii="Times New Roman" w:hAnsi="Times New Roman" w:cs="Times New Roman"/>
+          <w:sz w:val="24"/>
+        </w:rPr>
+      </w:pPr>
+      <w:r>
+        <w:rPr>
+          <w:rFonts w:ascii="Times New Roman" w:hAnsi="Times New Roman" w:cs="Times New Roman"/>
+          <w:sz w:val="24"/>
+        </w:rPr>
+        <w:t>F</w:t>
+      </w:r>
+      <w:r>
+        <w:rPr>
+          <w:rFonts w:ascii="Times New Roman" w:hAnsi="Times New Roman" w:cs="Times New Roman"/>
+          <w:sz w:val="24"/>
+        </w:rPr>
+        <w:t>ast travel</w:t>
+      </w:r>
+    </w:p>
+    <w:p>
+      <w:pPr>
+        <w:pStyle w:val="ListParagraph"/>
+        <w:numPr>
+          <w:ilvl w:val="2"/>
+          <w:numId w:val="2"/>
+        </w:numPr>
+        <w:rPr>
+          <w:rFonts w:ascii="Times New Roman" w:hAnsi="Times New Roman" w:cs="Times New Roman"/>
+          <w:sz w:val="24"/>
+        </w:rPr>
+      </w:pPr>
+      <w:r>
+        <w:rPr>
+          <w:rFonts w:ascii="Times New Roman" w:hAnsi="Times New Roman" w:cs="Times New Roman"/>
+          <w:sz w:val="24"/>
+        </w:rPr>
+        <w:t>G</w:t>
+      </w:r>
       <w:r>
         <w:rPr>
           <w:rFonts w:ascii="Times New Roman" w:hAnsi="Times New Roman" w:cs="Times New Roman"/>

</xml_diff>

<commit_message>
Tried implementing water but did not work
</commit_message>
<xml_diff>
--- a/Planning/Nora.docx
+++ b/Planning/Nora.docx
@@ -6,14 +6,14 @@
       <w:pPr>
         <w:jc w:val="center"/>
         <w:rPr>
-          <w:rFonts w:ascii="Times New Roman" w:hAnsi="Times New Roman" w:cs="Times New Roman"/>
+          <w:rFonts w:ascii="Engravers MT" w:hAnsi="Engravers MT" w:cs="Times New Roman"/>
           <w:b/>
           <w:sz w:val="32"/>
         </w:rPr>
       </w:pPr>
       <w:r>
         <w:rPr>
-          <w:rFonts w:ascii="Baskerville Old Face" w:hAnsi="Baskerville Old Face" w:cs="Times New Roman"/>
+          <w:rFonts w:ascii="Engravers MT" w:hAnsi="Engravers MT" w:cs="Times New Roman"/>
           <w:b/>
           <w:sz w:val="96"/>
         </w:rPr>
@@ -463,7 +463,27 @@
           <w:rFonts w:ascii="Times New Roman" w:hAnsi="Times New Roman" w:cs="Times New Roman"/>
           <w:sz w:val="24"/>
         </w:rPr>
-        <w:t>er interaction with the world: S</w:t>
+        <w:t xml:space="preserve">er interaction with the world: </w:t>
+      </w:r>
+    </w:p>
+    <w:p>
+      <w:pPr>
+        <w:pStyle w:val="ListParagraph"/>
+        <w:numPr>
+          <w:ilvl w:val="2"/>
+          <w:numId w:val="2"/>
+        </w:numPr>
+        <w:rPr>
+          <w:rFonts w:ascii="Times New Roman" w:hAnsi="Times New Roman" w:cs="Times New Roman"/>
+          <w:sz w:val="24"/>
+        </w:rPr>
+      </w:pPr>
+      <w:r>
+        <w:rPr>
+          <w:rFonts w:ascii="Times New Roman" w:hAnsi="Times New Roman" w:cs="Times New Roman"/>
+          <w:sz w:val="24"/>
+        </w:rPr>
+        <w:t>S</w:t>
       </w:r>
       <w:r>
         <w:rPr>
@@ -477,7 +497,27 @@
           <w:rFonts w:ascii="Times New Roman" w:hAnsi="Times New Roman" w:cs="Times New Roman"/>
           <w:sz w:val="24"/>
         </w:rPr>
-        <w:t>ing/Melee</w:t>
+        <w:t>ing</w:t>
+      </w:r>
+    </w:p>
+    <w:p>
+      <w:pPr>
+        <w:pStyle w:val="ListParagraph"/>
+        <w:numPr>
+          <w:ilvl w:val="2"/>
+          <w:numId w:val="2"/>
+        </w:numPr>
+        <w:rPr>
+          <w:rFonts w:ascii="Times New Roman" w:hAnsi="Times New Roman" w:cs="Times New Roman"/>
+          <w:sz w:val="24"/>
+        </w:rPr>
+      </w:pPr>
+      <w:r>
+        <w:rPr>
+          <w:rFonts w:ascii="Times New Roman" w:hAnsi="Times New Roman" w:cs="Times New Roman"/>
+          <w:sz w:val="24"/>
+        </w:rPr>
+        <w:t>Melee</w:t>
       </w:r>
     </w:p>
     <w:p>
@@ -626,110 +666,83 @@
           <w:sz w:val="24"/>
         </w:rPr>
         <w:t>ash</w:t>
+      </w:r>
+    </w:p>
+    <w:p>
+      <w:pPr>
+        <w:pStyle w:val="ListParagraph"/>
+        <w:numPr>
+          <w:ilvl w:val="1"/>
+          <w:numId w:val="2"/>
+        </w:numPr>
+        <w:rPr>
+          <w:rFonts w:ascii="Times New Roman" w:hAnsi="Times New Roman" w:cs="Times New Roman"/>
+          <w:sz w:val="24"/>
+        </w:rPr>
+      </w:pPr>
+      <w:r>
+        <w:rPr>
+          <w:rFonts w:ascii="Times New Roman" w:hAnsi="Times New Roman" w:cs="Times New Roman"/>
+          <w:sz w:val="24"/>
+        </w:rPr>
+        <w:t xml:space="preserve">Character interaction upgrades: </w:t>
+      </w:r>
+    </w:p>
+    <w:p>
+      <w:pPr>
+        <w:pStyle w:val="ListParagraph"/>
+        <w:numPr>
+          <w:ilvl w:val="2"/>
+          <w:numId w:val="2"/>
+        </w:numPr>
+        <w:rPr>
+          <w:rFonts w:ascii="Times New Roman" w:hAnsi="Times New Roman" w:cs="Times New Roman"/>
+          <w:sz w:val="24"/>
+        </w:rPr>
+      </w:pPr>
+      <w:r>
+        <w:rPr>
+          <w:rFonts w:ascii="Times New Roman" w:hAnsi="Times New Roman" w:cs="Times New Roman"/>
+          <w:sz w:val="24"/>
+        </w:rPr>
+        <w:t>M</w:t>
+      </w:r>
+      <w:r>
+        <w:rPr>
+          <w:rFonts w:ascii="Times New Roman" w:hAnsi="Times New Roman" w:cs="Times New Roman"/>
+          <w:sz w:val="24"/>
+        </w:rPr>
+        <w:t>ore powerful weapons</w:t>
+      </w:r>
+    </w:p>
+    <w:p>
+      <w:pPr>
+        <w:pStyle w:val="ListParagraph"/>
+        <w:numPr>
+          <w:ilvl w:val="2"/>
+          <w:numId w:val="2"/>
+        </w:numPr>
+        <w:rPr>
+          <w:rFonts w:ascii="Times New Roman" w:hAnsi="Times New Roman" w:cs="Times New Roman"/>
+          <w:sz w:val="24"/>
+        </w:rPr>
+      </w:pPr>
+      <w:r>
+        <w:rPr>
+          <w:rFonts w:ascii="Times New Roman" w:hAnsi="Times New Roman" w:cs="Times New Roman"/>
+          <w:sz w:val="24"/>
+        </w:rPr>
+        <w:t>H</w:t>
+      </w:r>
+      <w:r>
+        <w:rPr>
+          <w:rFonts w:ascii="Times New Roman" w:hAnsi="Times New Roman" w:cs="Times New Roman"/>
+          <w:sz w:val="24"/>
+        </w:rPr>
+        <w:t>ealth bar increase</w:t>
       </w:r>
       <w:bookmarkStart w:id="0" w:name="_GoBack"/>
       <w:bookmarkEnd w:id="0"/>
-    </w:p>
-    <w:p>
-      <w:pPr>
-        <w:pStyle w:val="ListParagraph"/>
-        <w:numPr>
-          <w:ilvl w:val="1"/>
-          <w:numId w:val="2"/>
-        </w:numPr>
-        <w:rPr>
-          <w:rFonts w:ascii="Times New Roman" w:hAnsi="Times New Roman" w:cs="Times New Roman"/>
-          <w:sz w:val="24"/>
-        </w:rPr>
-      </w:pPr>
-      <w:r>
-        <w:rPr>
-          <w:rFonts w:ascii="Times New Roman" w:hAnsi="Times New Roman" w:cs="Times New Roman"/>
-          <w:sz w:val="24"/>
-        </w:rPr>
-        <w:t xml:space="preserve">Character interaction upgrades: </w:t>
-      </w:r>
-    </w:p>
-    <w:p>
-      <w:pPr>
-        <w:pStyle w:val="ListParagraph"/>
-        <w:numPr>
-          <w:ilvl w:val="2"/>
-          <w:numId w:val="2"/>
-        </w:numPr>
-        <w:rPr>
-          <w:rFonts w:ascii="Times New Roman" w:hAnsi="Times New Roman" w:cs="Times New Roman"/>
-          <w:sz w:val="24"/>
-        </w:rPr>
-      </w:pPr>
-      <w:r>
-        <w:rPr>
-          <w:rFonts w:ascii="Times New Roman" w:hAnsi="Times New Roman" w:cs="Times New Roman"/>
-          <w:sz w:val="24"/>
-        </w:rPr>
-        <w:t>M</w:t>
-      </w:r>
-      <w:r>
-        <w:rPr>
-          <w:rFonts w:ascii="Times New Roman" w:hAnsi="Times New Roman" w:cs="Times New Roman"/>
-          <w:sz w:val="24"/>
-        </w:rPr>
-        <w:t>ore powerful weapons</w:t>
-      </w:r>
-    </w:p>
-    <w:p>
-      <w:pPr>
-        <w:pStyle w:val="ListParagraph"/>
-        <w:numPr>
-          <w:ilvl w:val="2"/>
-          <w:numId w:val="2"/>
-        </w:numPr>
-        <w:rPr>
-          <w:rFonts w:ascii="Times New Roman" w:hAnsi="Times New Roman" w:cs="Times New Roman"/>
-          <w:sz w:val="24"/>
-        </w:rPr>
-      </w:pPr>
-      <w:r>
-        <w:rPr>
-          <w:rFonts w:ascii="Times New Roman" w:hAnsi="Times New Roman" w:cs="Times New Roman"/>
-          <w:sz w:val="24"/>
-        </w:rPr>
-        <w:t>H</w:t>
-      </w:r>
-      <w:r>
-        <w:rPr>
-          <w:rFonts w:ascii="Times New Roman" w:hAnsi="Times New Roman" w:cs="Times New Roman"/>
-          <w:sz w:val="24"/>
-        </w:rPr>
-        <w:t>ealth bar increase</w:t>
-      </w:r>
-    </w:p>
-    <w:p>
-      <w:pPr>
-        <w:pStyle w:val="ListParagraph"/>
-        <w:numPr>
-          <w:ilvl w:val="2"/>
-          <w:numId w:val="2"/>
-        </w:numPr>
-        <w:rPr>
-          <w:rFonts w:ascii="Times New Roman" w:hAnsi="Times New Roman" w:cs="Times New Roman"/>
-          <w:sz w:val="24"/>
-        </w:rPr>
-      </w:pPr>
-      <w:r>
-        <w:rPr>
-          <w:rFonts w:ascii="Times New Roman" w:hAnsi="Times New Roman" w:cs="Times New Roman"/>
-          <w:sz w:val="24"/>
-        </w:rPr>
-        <w:t>R</w:t>
-      </w:r>
-      <w:r>
-        <w:rPr>
-          <w:rFonts w:ascii="Times New Roman" w:hAnsi="Times New Roman" w:cs="Times New Roman"/>
-          <w:sz w:val="24"/>
-        </w:rPr>
-        <w:t>ebreather(for underwater)</w:t>
-      </w:r>
     </w:p>
     <w:p>
       <w:pPr>

</xml_diff>

<commit_message>
Modified the planning doc a litle. Removed the ability to parry beacuse it is unnecesarry
</commit_message>
<xml_diff>
--- a/Planning/Nora.docx
+++ b/Planning/Nora.docx
@@ -741,56 +741,28 @@
         </w:rPr>
         <w:t>ealth bar increase</w:t>
       </w:r>
+    </w:p>
+    <w:p>
+      <w:pPr>
+        <w:pStyle w:val="ListParagraph"/>
+        <w:numPr>
+          <w:ilvl w:val="2"/>
+          <w:numId w:val="2"/>
+        </w:numPr>
+        <w:rPr>
+          <w:rFonts w:ascii="Times New Roman" w:hAnsi="Times New Roman" w:cs="Times New Roman"/>
+          <w:sz w:val="24"/>
+        </w:rPr>
+      </w:pPr>
+      <w:r>
+        <w:rPr>
+          <w:rFonts w:ascii="Times New Roman" w:hAnsi="Times New Roman" w:cs="Times New Roman"/>
+          <w:sz w:val="24"/>
+        </w:rPr>
+        <w:t>More powerful swords</w:t>
+      </w:r>
       <w:bookmarkStart w:id="0" w:name="_GoBack"/>
       <w:bookmarkEnd w:id="0"/>
-    </w:p>
-    <w:p>
-      <w:pPr>
-        <w:pStyle w:val="ListParagraph"/>
-        <w:numPr>
-          <w:ilvl w:val="2"/>
-          <w:numId w:val="2"/>
-        </w:numPr>
-        <w:rPr>
-          <w:rFonts w:ascii="Times New Roman" w:hAnsi="Times New Roman" w:cs="Times New Roman"/>
-          <w:sz w:val="24"/>
-        </w:rPr>
-      </w:pPr>
-      <w:r>
-        <w:rPr>
-          <w:rFonts w:ascii="Times New Roman" w:hAnsi="Times New Roman" w:cs="Times New Roman"/>
-          <w:sz w:val="24"/>
-        </w:rPr>
-        <w:t>More powerful swords</w:t>
-      </w:r>
-    </w:p>
-    <w:p>
-      <w:pPr>
-        <w:pStyle w:val="ListParagraph"/>
-        <w:numPr>
-          <w:ilvl w:val="2"/>
-          <w:numId w:val="2"/>
-        </w:numPr>
-        <w:rPr>
-          <w:rFonts w:ascii="Times New Roman" w:hAnsi="Times New Roman" w:cs="Times New Roman"/>
-          <w:sz w:val="24"/>
-        </w:rPr>
-      </w:pPr>
-      <w:r>
-        <w:rPr>
-          <w:rFonts w:ascii="Times New Roman" w:hAnsi="Times New Roman" w:cs="Times New Roman"/>
-          <w:sz w:val="24"/>
-        </w:rPr>
-        <w:t>Parrying</w:t>
-      </w:r>
-    </w:p>
-    <w:p>
-      <w:pPr>
-        <w:rPr>
-          <w:rFonts w:ascii="Times New Roman" w:hAnsi="Times New Roman" w:cs="Times New Roman"/>
-          <w:sz w:val="24"/>
-        </w:rPr>
-      </w:pPr>
       <w:r>
         <w:rPr>
           <w:rFonts w:ascii="Times New Roman" w:hAnsi="Times New Roman" w:cs="Times New Roman"/>

</xml_diff>